<commit_message>
Fix  lenguage keys in metrics
</commit_message>
<xml_diff>
--- a/src/templates/static_detail_report_template.docx
+++ b/src/templates/static_detail_report_template.docx
@@ -353,55 +353,7 @@
                                     <w:szCs w:val="22"/>
                                     <w:lang w:eastAsia="en-US"/>
                                   </w:rPr>
-                                  <w:t xml:space="preserve">etallado de resultados: </w:t>
-                                </w:r>
-                                <w:proofErr w:type="gramStart"/>
-                                <w:r>
-                                  <w:rPr>
-                                    <w:rFonts w:ascii="Verdana" w:eastAsia="Arial" w:hAnsi="Verdana"/>
-                                    <w:b/>
-                                    <w:color w:val="12ABDB"/>
-                                    <w:sz w:val="28"/>
-                                    <w:szCs w:val="22"/>
-                                    <w:lang w:eastAsia="en-US"/>
-                                  </w:rPr>
-                                  <w:t xml:space="preserve">{{ </w:t>
-                                </w:r>
-                                <w:proofErr w:type="spellStart"/>
-                                <w:r>
-                                  <w:rPr>
-                                    <w:rFonts w:ascii="Verdana" w:eastAsia="Arial" w:hAnsi="Verdana"/>
-                                    <w:b/>
-                                    <w:color w:val="12ABDB"/>
-                                    <w:sz w:val="28"/>
-                                    <w:szCs w:val="22"/>
-                                    <w:lang w:eastAsia="en-US"/>
-                                  </w:rPr>
-                                  <w:t>project</w:t>
-                                </w:r>
-                                <w:proofErr w:type="gramEnd"/>
-                                <w:r>
-                                  <w:rPr>
-                                    <w:rFonts w:ascii="Verdana" w:eastAsia="Arial" w:hAnsi="Verdana"/>
-                                    <w:b/>
-                                    <w:color w:val="12ABDB"/>
-                                    <w:sz w:val="28"/>
-                                    <w:szCs w:val="22"/>
-                                    <w:lang w:eastAsia="en-US"/>
-                                  </w:rPr>
-                                  <w:t>_name</w:t>
-                                </w:r>
-                                <w:proofErr w:type="spellEnd"/>
-                                <w:r>
-                                  <w:rPr>
-                                    <w:rFonts w:ascii="Verdana" w:eastAsia="Arial" w:hAnsi="Verdana"/>
-                                    <w:b/>
-                                    <w:color w:val="12ABDB"/>
-                                    <w:sz w:val="28"/>
-                                    <w:szCs w:val="22"/>
-                                    <w:lang w:eastAsia="en-US"/>
-                                  </w:rPr>
-                                  <w:t xml:space="preserve"> }} (I)</w:t>
+                                  <w:t>etallado de resultados: {{ project_name }} (I)</w:t>
                                 </w:r>
                               </w:p>
                             </w:txbxContent>
@@ -2751,7 +2703,16 @@
         </w:numPr>
       </w:pPr>
       <w:r>
-        <w:t>Vulnerability. Problemas relacionados con la seguridad de la aplicación y que pueden suponer un riesgo para la integridad de la misma.</w:t>
+        <w:rPr>
+          <w:b/>
+          <w:bCs/>
+          <w:i/>
+          <w:iCs/>
+        </w:rPr>
+        <w:t>Vulnerability</w:t>
+      </w:r>
+      <w:r>
+        <w:t>. Problemas relacionados con la seguridad de la aplicación y que pueden suponer un riesgo para la integridad de la misma.</w:t>
       </w:r>
     </w:p>
     <w:p>
@@ -2763,7 +2724,16 @@
         </w:numPr>
       </w:pPr>
       <w:r>
-        <w:t>Bug. Problemas relacionados con la fiabilidad de la aplicación, su capacidad para recuperarse de errores inesperados y mantener el servicio.</w:t>
+        <w:rPr>
+          <w:b/>
+          <w:bCs/>
+          <w:i/>
+          <w:iCs/>
+        </w:rPr>
+        <w:t>Bug</w:t>
+      </w:r>
+      <w:r>
+        <w:t>. Problemas relacionados con la fiabilidad de la aplicación, su capacidad para recuperarse de errores inesperados y mantener el servicio.</w:t>
       </w:r>
     </w:p>
     <w:p>
@@ -2775,7 +2745,16 @@
         </w:numPr>
       </w:pPr>
       <w:r>
-        <w:t>Code smell. Este tipo de problema se relaciona con la mantenibilidad del código fuente, su capacidad para cambiar de una forma eficiente y efectiva.</w:t>
+        <w:rPr>
+          <w:b/>
+          <w:bCs/>
+          <w:i/>
+          <w:iCs/>
+        </w:rPr>
+        <w:t>Code smell.</w:t>
+      </w:r>
+      <w:r>
+        <w:t xml:space="preserve"> Este tipo de problema se relaciona con la mantenibilidad del código fuente, su capacidad para cambiar de una forma eficiente y efectiva.</w:t>
       </w:r>
     </w:p>
     <w:p>
@@ -2795,7 +2774,16 @@
         </w:numPr>
       </w:pPr>
       <w:r>
-        <w:t xml:space="preserve">Quality profile. Conjunto de reglas de calidad de código que se aplican a un lenguaje en concreto. </w:t>
+        <w:rPr>
+          <w:b/>
+          <w:bCs/>
+          <w:i/>
+          <w:iCs/>
+        </w:rPr>
+        <w:t>Quality profile.</w:t>
+      </w:r>
+      <w:r>
+        <w:t xml:space="preserve"> Conjunto de reglas de calidad de código que se aplican a un lenguaje en concreto. </w:t>
       </w:r>
     </w:p>
     <w:p>
@@ -2807,7 +2795,16 @@
         </w:numPr>
       </w:pPr>
       <w:r>
-        <w:t>Quality gate. Métrica o conjunto de métricas asociadas a ciertos valores límite en los cuales se basa SonarQube para valorar el resultado de un escaneo.</w:t>
+        <w:rPr>
+          <w:b/>
+          <w:bCs/>
+          <w:i/>
+          <w:iCs/>
+        </w:rPr>
+        <w:t>Quality gate.</w:t>
+      </w:r>
+      <w:r>
+        <w:t xml:space="preserve"> Métrica o conjunto de métricas asociadas a ciertos valores límite en los cuales se basa SonarQube para valorar el resultado de un escaneo.</w:t>
       </w:r>
     </w:p>
     <w:p>
@@ -2823,11 +2820,20 @@
         <w:pStyle w:val="CGBodytext"/>
         <w:numPr>
           <w:ilvl w:val="0"/>
-          <w:numId w:val="21"/>
+          <w:numId w:val="19"/>
         </w:numPr>
       </w:pPr>
       <w:r>
-        <w:t>Problema. Un problema hace referencia a un componente (proyecto, modulo, archivo, bloque de código, etc.) que no cumple con la especificación de una regla de calidad.</w:t>
+        <w:rPr>
+          <w:b/>
+          <w:bCs/>
+          <w:i/>
+          <w:iCs/>
+        </w:rPr>
+        <w:t>Problema</w:t>
+      </w:r>
+      <w:r>
+        <w:t>. Un problema hace referencia a un componente (proyecto, modulo, archivo, bloque de código, etc.) que no cumple con la especificación de una regla de calidad.</w:t>
       </w:r>
     </w:p>
     <w:p>
@@ -2839,7 +2845,16 @@
         </w:numPr>
       </w:pPr>
       <w:r>
-        <w:t>Regla cumplida. Hace referencia a reglas de calidad de código que pertenecen al modelo de calidad y que no generan ningún problema en el análisis actual.</w:t>
+        <w:rPr>
+          <w:b/>
+          <w:bCs/>
+          <w:i/>
+          <w:iCs/>
+        </w:rPr>
+        <w:t>Regla cumplida.</w:t>
+      </w:r>
+      <w:r>
+        <w:t xml:space="preserve"> Hace referencia a reglas de calidad de código que pertenecen al modelo de calidad y que no generan ningún problema en el análisis actual.</w:t>
       </w:r>
     </w:p>
     <w:p>
@@ -2851,7 +2866,16 @@
         </w:numPr>
       </w:pPr>
       <w:r>
-        <w:t>Regla incumplida. Son reglas de calidad de código pertenecientes al modelo de calidad de código aplicado y que generan al menos un problema.</w:t>
+        <w:rPr>
+          <w:b/>
+          <w:bCs/>
+          <w:i/>
+          <w:iCs/>
+        </w:rPr>
+        <w:t>Regla incumplida.</w:t>
+      </w:r>
+      <w:r>
+        <w:t xml:space="preserve"> Son reglas de calidad de código pertenecientes al modelo de calidad de código aplicado y que generan al menos un problema.</w:t>
       </w:r>
     </w:p>
     <w:p>
@@ -2863,7 +2887,16 @@
         </w:numPr>
       </w:pPr>
       <w:r>
-        <w:t>Duplicidad. Métrica de calidad de código que recoge el porcentaje de código duplicado que se ha encontrado al analizar la aplicación.</w:t>
+        <w:rPr>
+          <w:b/>
+          <w:bCs/>
+          <w:i/>
+          <w:iCs/>
+        </w:rPr>
+        <w:t>Duplicidad.</w:t>
+      </w:r>
+      <w:r>
+        <w:t xml:space="preserve"> Métrica de calidad de código que recoge el porcentaje de código duplicado que se ha encontrado al analizar la aplicación.</w:t>
       </w:r>
     </w:p>
     <w:p>
@@ -2875,7 +2908,16 @@
         </w:numPr>
       </w:pPr>
       <w:r>
-        <w:t xml:space="preserve">Bloques duplicados. Un bloque duplicado es un conjunto de líneas de código que se encuentran al menos dos veces escritos en la aplicación. </w:t>
+        <w:rPr>
+          <w:b/>
+          <w:bCs/>
+          <w:i/>
+          <w:iCs/>
+        </w:rPr>
+        <w:t>Bloques duplicados.</w:t>
+      </w:r>
+      <w:r>
+        <w:t xml:space="preserve"> Un bloque duplicado es un conjunto de líneas de código que se encuentran al menos dos veces escritos en la aplicación. </w:t>
       </w:r>
     </w:p>
     <w:p>
@@ -3184,7 +3226,31 @@
               <w:rPr>
                 <w:lang w:val="es-ES"/>
               </w:rPr>
-              <w:t xml:space="preserve">{{ language[4] }} LOC ({{language[2] }} %) </w:t>
+              <w:t>{{ language[</w:t>
+            </w:r>
+            <w:r>
+              <w:rPr>
+                <w:lang w:val="es-ES"/>
+              </w:rPr>
+              <w:t>3</w:t>
+            </w:r>
+            <w:r>
+              <w:rPr>
+                <w:lang w:val="es-ES"/>
+              </w:rPr>
+              <w:t>] }} LOC ({{language[</w:t>
+            </w:r>
+            <w:r>
+              <w:rPr>
+                <w:lang w:val="es-ES"/>
+              </w:rPr>
+              <w:t>1</w:t>
+            </w:r>
+            <w:r>
+              <w:rPr>
+                <w:lang w:val="es-ES"/>
+              </w:rPr>
+              <w:t xml:space="preserve">] }} %) </w:t>
             </w:r>
           </w:p>
         </w:tc>
@@ -3295,7 +3361,7 @@
               <w:rPr>
                 <w:lang w:val="es-ES"/>
               </w:rPr>
-              <w:t>2</w:t>
+              <w:t>1</w:t>
             </w:r>
           </w:p>
         </w:tc>
@@ -3344,7 +3410,7 @@
               <w:rPr>
                 <w:lang w:val="es-ES"/>
               </w:rPr>
-              <w:t>No aplica.</w:t>
+              <w:t>No se han establecido</w:t>
             </w:r>
           </w:p>
         </w:tc>
@@ -3570,6 +3636,54 @@
                 <w:color w:val="FFFFFF" w:themeColor="background1"/>
                 <w:lang w:val="es-ES"/>
               </w:rPr>
+              <w:t>Hotspots</w:t>
+            </w:r>
+          </w:p>
+        </w:tc>
+        <w:tc>
+          <w:tcPr>
+            <w:tcW w:w="2217" w:type="dxa"/>
+          </w:tcPr>
+          <w:p>
+            <w:pPr>
+              <w:pStyle w:val="OfertaArial10"/>
+              <w:cnfStyle w:val="000000000000" w:firstRow="0" w:lastRow="0" w:firstColumn="0" w:lastColumn="0" w:oddVBand="0" w:evenVBand="0" w:oddHBand="0" w:evenHBand="0" w:firstRowFirstColumn="0" w:firstRowLastColumn="0" w:lastRowFirstColumn="0" w:lastRowLastColumn="0"/>
+              <w:rPr>
+                <w:lang w:val="es-ES"/>
+              </w:rPr>
+            </w:pPr>
+            <w:r>
+              <w:rPr>
+                <w:szCs w:val="20"/>
+              </w:rPr>
+              <w:t>{{ hot_spot }}</w:t>
+            </w:r>
+          </w:p>
+        </w:tc>
+      </w:tr>
+      <w:tr>
+        <w:trPr>
+          <w:cnfStyle w:val="000000100000" w:firstRow="0" w:lastRow="0" w:firstColumn="0" w:lastColumn="0" w:oddVBand="0" w:evenVBand="0" w:oddHBand="1" w:evenHBand="0" w:firstRowFirstColumn="0" w:firstRowLastColumn="0" w:lastRowFirstColumn="0" w:lastRowLastColumn="0"/>
+          <w:trHeight w:val="526"/>
+        </w:trPr>
+        <w:tc>
+          <w:tcPr>
+            <w:cnfStyle w:val="001000000000" w:firstRow="0" w:lastRow="0" w:firstColumn="1" w:lastColumn="0" w:oddVBand="0" w:evenVBand="0" w:oddHBand="0" w:evenHBand="0" w:firstRowFirstColumn="0" w:firstRowLastColumn="0" w:lastRowFirstColumn="0" w:lastRowLastColumn="0"/>
+            <w:tcW w:w="2778" w:type="dxa"/>
+          </w:tcPr>
+          <w:p>
+            <w:pPr>
+              <w:pStyle w:val="OfertaArial10"/>
+              <w:rPr>
+                <w:color w:val="FFFFFF" w:themeColor="background1"/>
+                <w:lang w:val="es-ES"/>
+              </w:rPr>
+            </w:pPr>
+            <w:r>
+              <w:rPr>
+                <w:color w:val="FFFFFF" w:themeColor="background1"/>
+                <w:lang w:val="es-ES"/>
+              </w:rPr>
               <w:t>Bug</w:t>
             </w:r>
             <w:r>
@@ -3588,7 +3702,7 @@
           <w:p>
             <w:pPr>
               <w:pStyle w:val="OfertaArial10"/>
-              <w:cnfStyle w:val="000000000000" w:firstRow="0" w:lastRow="0" w:firstColumn="0" w:lastColumn="0" w:oddVBand="0" w:evenVBand="0" w:oddHBand="0" w:evenHBand="0" w:firstRowFirstColumn="0" w:firstRowLastColumn="0" w:lastRowFirstColumn="0" w:lastRowLastColumn="0"/>
+              <w:cnfStyle w:val="000000100000" w:firstRow="0" w:lastRow="0" w:firstColumn="0" w:lastColumn="0" w:oddVBand="0" w:evenVBand="0" w:oddHBand="1" w:evenHBand="0" w:firstRowFirstColumn="0" w:firstRowLastColumn="0" w:lastRowFirstColumn="0" w:lastRowLastColumn="0"/>
               <w:rPr>
                 <w:lang w:val="es-ES"/>
               </w:rPr>
@@ -3604,7 +3718,6 @@
       </w:tr>
       <w:tr>
         <w:trPr>
-          <w:cnfStyle w:val="000000100000" w:firstRow="0" w:lastRow="0" w:firstColumn="0" w:lastColumn="0" w:oddVBand="0" w:evenVBand="0" w:oddHBand="1" w:evenHBand="0" w:firstRowFirstColumn="0" w:firstRowLastColumn="0" w:lastRowFirstColumn="0" w:lastRowLastColumn="0"/>
           <w:trHeight w:val="526"/>
         </w:trPr>
         <w:tc>
@@ -3636,7 +3749,7 @@
           <w:p>
             <w:pPr>
               <w:pStyle w:val="OfertaArial10"/>
-              <w:cnfStyle w:val="000000100000" w:firstRow="0" w:lastRow="0" w:firstColumn="0" w:lastColumn="0" w:oddVBand="0" w:evenVBand="0" w:oddHBand="1" w:evenHBand="0" w:firstRowFirstColumn="0" w:firstRowLastColumn="0" w:lastRowFirstColumn="0" w:lastRowLastColumn="0"/>
+              <w:cnfStyle w:val="000000000000" w:firstRow="0" w:lastRow="0" w:firstColumn="0" w:lastColumn="0" w:oddVBand="0" w:evenVBand="0" w:oddHBand="0" w:evenHBand="0" w:firstRowFirstColumn="0" w:firstRowLastColumn="0" w:lastRowFirstColumn="0" w:lastRowLastColumn="0"/>
               <w:rPr>
                 <w:lang w:val="es-ES"/>
               </w:rPr>
@@ -3652,6 +3765,7 @@
       </w:tr>
       <w:tr>
         <w:trPr>
+          <w:cnfStyle w:val="000000100000" w:firstRow="0" w:lastRow="0" w:firstColumn="0" w:lastColumn="0" w:oddVBand="0" w:evenVBand="0" w:oddHBand="1" w:evenHBand="0" w:firstRowFirstColumn="0" w:firstRowLastColumn="0" w:lastRowFirstColumn="0" w:lastRowLastColumn="0"/>
           <w:trHeight w:val="526"/>
         </w:trPr>
         <w:tc>
@@ -3683,7 +3797,7 @@
           <w:p>
             <w:pPr>
               <w:pStyle w:val="OfertaArial10"/>
-              <w:cnfStyle w:val="000000000000" w:firstRow="0" w:lastRow="0" w:firstColumn="0" w:lastColumn="0" w:oddVBand="0" w:evenVBand="0" w:oddHBand="0" w:evenHBand="0" w:firstRowFirstColumn="0" w:firstRowLastColumn="0" w:lastRowFirstColumn="0" w:lastRowLastColumn="0"/>
+              <w:cnfStyle w:val="000000100000" w:firstRow="0" w:lastRow="0" w:firstColumn="0" w:lastColumn="0" w:oddVBand="0" w:evenVBand="0" w:oddHBand="1" w:evenHBand="0" w:firstRowFirstColumn="0" w:firstRowLastColumn="0" w:lastRowFirstColumn="0" w:lastRowLastColumn="0"/>
               <w:rPr>
                 <w:lang w:val="es-ES"/>
               </w:rPr>
@@ -3699,8 +3813,7 @@
       </w:tr>
       <w:tr>
         <w:trPr>
-          <w:cnfStyle w:val="000000100000" w:firstRow="0" w:lastRow="0" w:firstColumn="0" w:lastColumn="0" w:oddVBand="0" w:evenVBand="0" w:oddHBand="1" w:evenHBand="0" w:firstRowFirstColumn="0" w:firstRowLastColumn="0" w:lastRowFirstColumn="0" w:lastRowLastColumn="0"/>
-          <w:trHeight w:val="1100"/>
+          <w:trHeight w:val="561"/>
         </w:trPr>
         <w:tc>
           <w:tcPr>
@@ -3731,7 +3844,7 @@
           <w:p>
             <w:pPr>
               <w:pStyle w:val="OfertaArial10"/>
-              <w:cnfStyle w:val="000000100000" w:firstRow="0" w:lastRow="0" w:firstColumn="0" w:lastColumn="0" w:oddVBand="0" w:evenVBand="0" w:oddHBand="1" w:evenHBand="0" w:firstRowFirstColumn="0" w:firstRowLastColumn="0" w:lastRowFirstColumn="0" w:lastRowLastColumn="0"/>
+              <w:cnfStyle w:val="000000000000" w:firstRow="0" w:lastRow="0" w:firstColumn="0" w:lastColumn="0" w:oddVBand="0" w:evenVBand="0" w:oddHBand="0" w:evenHBand="0" w:firstRowFirstColumn="0" w:firstRowLastColumn="0" w:lastRowFirstColumn="0" w:lastRowLastColumn="0"/>
               <w:rPr>
                 <w:lang w:val="es-ES"/>
               </w:rPr>
@@ -3914,8 +4027,275 @@
     <w:p>
       <w:pPr>
         <w:pStyle w:val="CGBodytext"/>
-      </w:pPr>
+        <w:rPr>
+          <w:b/>
+        </w:rPr>
+      </w:pPr>
+      <w:r>
+        <w:rPr>
+          <w:b/>
+        </w:rPr>
+        <w:t>Security Hotspots</w:t>
+      </w:r>
     </w:p>
+    <w:tbl>
+      <w:tblPr>
+        <w:tblStyle w:val="LightList-Accent11"/>
+        <w:tblW w:w="9629" w:type="dxa"/>
+        <w:tblInd w:w="-10" w:type="dxa"/>
+        <w:tblLook w:val="04A0" w:firstRow="1" w:lastRow="0" w:firstColumn="1" w:lastColumn="0" w:noHBand="0" w:noVBand="1"/>
+      </w:tblPr>
+      <w:tblGrid>
+        <w:gridCol w:w="2422"/>
+        <w:gridCol w:w="5062"/>
+        <w:gridCol w:w="2145"/>
+      </w:tblGrid>
+      <w:tr>
+        <w:trPr>
+          <w:cnfStyle w:val="100000000000" w:firstRow="1" w:lastRow="0" w:firstColumn="0" w:lastColumn="0" w:oddVBand="0" w:evenVBand="0" w:oddHBand="0" w:evenHBand="0" w:firstRowFirstColumn="0" w:firstRowLastColumn="0" w:lastRowFirstColumn="0" w:lastRowLastColumn="0"/>
+          <w:trHeight w:val="354"/>
+        </w:trPr>
+        <w:tc>
+          <w:tcPr>
+            <w:cnfStyle w:val="001000000000" w:firstRow="0" w:lastRow="0" w:firstColumn="1" w:lastColumn="0" w:oddVBand="0" w:evenVBand="0" w:oddHBand="0" w:evenHBand="0" w:firstRowFirstColumn="0" w:firstRowLastColumn="0" w:lastRowFirstColumn="0" w:lastRowLastColumn="0"/>
+            <w:tcW w:w="1747" w:type="dxa"/>
+            <w:tcBorders>
+              <w:bottom w:val="nil"/>
+            </w:tcBorders>
+            <w:noWrap/>
+            <w:hideMark/>
+          </w:tcPr>
+          <w:p>
+            <w:pPr>
+              <w:pStyle w:val="CGBodytext"/>
+              <w:rPr>
+                <w:b w:val="0"/>
+                <w:color w:val="FFFFFF" w:themeColor="background1"/>
+                <w:lang w:eastAsia="es-ES"/>
+              </w:rPr>
+            </w:pPr>
+            <w:r>
+              <w:rPr>
+                <w:color w:val="FFFFFF" w:themeColor="background1"/>
+                <w:lang w:eastAsia="es-ES"/>
+              </w:rPr>
+              <w:t>Lenguaje</w:t>
+            </w:r>
+          </w:p>
+        </w:tc>
+        <w:tc>
+          <w:tcPr>
+            <w:tcW w:w="5612" w:type="dxa"/>
+            <w:tcBorders>
+              <w:bottom w:val="nil"/>
+            </w:tcBorders>
+            <w:noWrap/>
+            <w:hideMark/>
+          </w:tcPr>
+          <w:p>
+            <w:pPr>
+              <w:pStyle w:val="CGBodytext"/>
+              <w:cnfStyle w:val="100000000000" w:firstRow="1" w:lastRow="0" w:firstColumn="0" w:lastColumn="0" w:oddVBand="0" w:evenVBand="0" w:oddHBand="0" w:evenHBand="0" w:firstRowFirstColumn="0" w:firstRowLastColumn="0" w:lastRowFirstColumn="0" w:lastRowLastColumn="0"/>
+              <w:rPr>
+                <w:b w:val="0"/>
+                <w:color w:val="FFFFFF" w:themeColor="background1"/>
+                <w:lang w:val="en-GB" w:eastAsia="es-ES"/>
+              </w:rPr>
+            </w:pPr>
+            <w:r>
+              <w:rPr>
+                <w:color w:val="FFFFFF" w:themeColor="background1"/>
+                <w:lang w:val="en-GB" w:eastAsia="es-ES"/>
+              </w:rPr>
+              <w:t>Regla</w:t>
+            </w:r>
+          </w:p>
+        </w:tc>
+        <w:tc>
+          <w:tcPr>
+            <w:tcW w:w="2270" w:type="dxa"/>
+            <w:tcBorders>
+              <w:bottom w:val="nil"/>
+            </w:tcBorders>
+            <w:noWrap/>
+            <w:hideMark/>
+          </w:tcPr>
+          <w:p>
+            <w:pPr>
+              <w:pStyle w:val="CGBodytext"/>
+              <w:cnfStyle w:val="100000000000" w:firstRow="1" w:lastRow="0" w:firstColumn="0" w:lastColumn="0" w:oddVBand="0" w:evenVBand="0" w:oddHBand="0" w:evenHBand="0" w:firstRowFirstColumn="0" w:firstRowLastColumn="0" w:lastRowFirstColumn="0" w:lastRowLastColumn="0"/>
+              <w:rPr>
+                <w:b w:val="0"/>
+                <w:bCs w:val="0"/>
+                <w:color w:val="FFFFFF" w:themeColor="background1"/>
+                <w:lang w:eastAsia="es-ES"/>
+              </w:rPr>
+            </w:pPr>
+            <w:r>
+              <w:rPr>
+                <w:color w:val="FFFFFF" w:themeColor="background1"/>
+              </w:rPr>
+              <w:t>Problemas</w:t>
+            </w:r>
+          </w:p>
+        </w:tc>
+      </w:tr>
+      <w:tr>
+        <w:trPr>
+          <w:cnfStyle w:val="000000100000" w:firstRow="0" w:lastRow="0" w:firstColumn="0" w:lastColumn="0" w:oddVBand="0" w:evenVBand="0" w:oddHBand="1" w:evenHBand="0" w:firstRowFirstColumn="0" w:firstRowLastColumn="0" w:lastRowFirstColumn="0" w:lastRowLastColumn="0"/>
+          <w:trHeight w:val="53"/>
+        </w:trPr>
+        <w:tc>
+          <w:tcPr>
+            <w:cnfStyle w:val="001000000000" w:firstRow="0" w:lastRow="0" w:firstColumn="1" w:lastColumn="0" w:oddVBand="0" w:evenVBand="0" w:oddHBand="0" w:evenHBand="0" w:firstRowFirstColumn="0" w:firstRowLastColumn="0" w:lastRowFirstColumn="0" w:lastRowLastColumn="0"/>
+            <w:tcW w:w="1747" w:type="dxa"/>
+            <w:tcBorders>
+              <w:top w:val="nil"/>
+              <w:left w:val="nil"/>
+              <w:bottom w:val="nil"/>
+            </w:tcBorders>
+            <w:noWrap/>
+          </w:tcPr>
+          <w:p>
+            <w:pPr>
+              <w:pStyle w:val="CGBodytext"/>
+              <w:rPr>
+                <w:lang w:val="en-US"/>
+              </w:rPr>
+            </w:pPr>
+            <w:r>
+              <w:rPr>
+                <w:lang w:val="en-US"/>
+              </w:rPr>
+              <w:t xml:space="preserve">{% for lang in </w:t>
+            </w:r>
+            <w:r>
+              <w:rPr>
+                <w:lang w:val="en-US"/>
+              </w:rPr>
+              <w:t>hotspot</w:t>
+            </w:r>
+            <w:r>
+              <w:rPr>
+                <w:lang w:val="en-US"/>
+              </w:rPr>
+              <w:t>_violations[2] %}{% for rule in lang[1] %}{{ lang[0] }}</w:t>
+            </w:r>
+          </w:p>
+        </w:tc>
+        <w:tc>
+          <w:tcPr>
+            <w:tcW w:w="5612" w:type="dxa"/>
+            <w:tcBorders>
+              <w:top w:val="nil"/>
+              <w:bottom w:val="nil"/>
+            </w:tcBorders>
+            <w:noWrap/>
+          </w:tcPr>
+          <w:p>
+            <w:pPr>
+              <w:pStyle w:val="CGBodytext"/>
+              <w:cnfStyle w:val="000000100000" w:firstRow="0" w:lastRow="0" w:firstColumn="0" w:lastColumn="0" w:oddVBand="0" w:evenVBand="0" w:oddHBand="1" w:evenHBand="0" w:firstRowFirstColumn="0" w:firstRowLastColumn="0" w:lastRowFirstColumn="0" w:lastRowLastColumn="0"/>
+            </w:pPr>
+            <w:r>
+              <w:t>{{ rule[0] }}</w:t>
+            </w:r>
+          </w:p>
+        </w:tc>
+        <w:tc>
+          <w:tcPr>
+            <w:tcW w:w="2270" w:type="dxa"/>
+            <w:tcBorders>
+              <w:top w:val="nil"/>
+              <w:bottom w:val="nil"/>
+              <w:right w:val="nil"/>
+            </w:tcBorders>
+            <w:noWrap/>
+          </w:tcPr>
+          <w:p>
+            <w:pPr>
+              <w:pStyle w:val="CGBodytext"/>
+              <w:jc w:val="right"/>
+              <w:cnfStyle w:val="000000100000" w:firstRow="0" w:lastRow="0" w:firstColumn="0" w:lastColumn="0" w:oddVBand="0" w:evenVBand="0" w:oddHBand="1" w:evenHBand="0" w:firstRowFirstColumn="0" w:firstRowLastColumn="0" w:lastRowFirstColumn="0" w:lastRowLastColumn="0"/>
+            </w:pPr>
+            <w:r>
+              <w:t>{{ rule[1] }}</w:t>
+            </w:r>
+          </w:p>
+        </w:tc>
+      </w:tr>
+      <w:tr>
+        <w:trPr>
+          <w:trHeight w:val="337"/>
+        </w:trPr>
+        <w:tc>
+          <w:tcPr>
+            <w:cnfStyle w:val="001000000000" w:firstRow="0" w:lastRow="0" w:firstColumn="1" w:lastColumn="0" w:oddVBand="0" w:evenVBand="0" w:oddHBand="0" w:evenHBand="0" w:firstRowFirstColumn="0" w:firstRowLastColumn="0" w:lastRowFirstColumn="0" w:lastRowLastColumn="0"/>
+            <w:tcW w:w="1747" w:type="dxa"/>
+            <w:tcBorders>
+              <w:top w:val="nil"/>
+              <w:left w:val="nil"/>
+              <w:bottom w:val="nil"/>
+            </w:tcBorders>
+            <w:noWrap/>
+            <w:hideMark/>
+          </w:tcPr>
+          <w:p>
+            <w:pPr>
+              <w:pStyle w:val="CGBodytext"/>
+            </w:pPr>
+            <w:r>
+              <w:t>{% endfor %}{% endfor %}Total</w:t>
+            </w:r>
+          </w:p>
+        </w:tc>
+        <w:tc>
+          <w:tcPr>
+            <w:tcW w:w="5612" w:type="dxa"/>
+            <w:tcBorders>
+              <w:top w:val="nil"/>
+              <w:bottom w:val="nil"/>
+            </w:tcBorders>
+            <w:noWrap/>
+            <w:hideMark/>
+          </w:tcPr>
+          <w:p>
+            <w:pPr>
+              <w:pStyle w:val="CGBodytext"/>
+              <w:cnfStyle w:val="000000000000" w:firstRow="0" w:lastRow="0" w:firstColumn="0" w:lastColumn="0" w:oddVBand="0" w:evenVBand="0" w:oddHBand="0" w:evenHBand="0" w:firstRowFirstColumn="0" w:firstRowLastColumn="0" w:lastRowFirstColumn="0" w:lastRowLastColumn="0"/>
+            </w:pPr>
+          </w:p>
+        </w:tc>
+        <w:tc>
+          <w:tcPr>
+            <w:tcW w:w="2270" w:type="dxa"/>
+            <w:tcBorders>
+              <w:top w:val="nil"/>
+              <w:bottom w:val="nil"/>
+              <w:right w:val="nil"/>
+            </w:tcBorders>
+            <w:noWrap/>
+            <w:hideMark/>
+          </w:tcPr>
+          <w:p>
+            <w:pPr>
+              <w:pStyle w:val="CGBodytext"/>
+              <w:jc w:val="right"/>
+              <w:cnfStyle w:val="000000000000" w:firstRow="0" w:lastRow="0" w:firstColumn="0" w:lastColumn="0" w:oddVBand="0" w:evenVBand="0" w:oddHBand="0" w:evenHBand="0" w:firstRowFirstColumn="0" w:firstRowLastColumn="0" w:lastRowFirstColumn="0" w:lastRowLastColumn="0"/>
+            </w:pPr>
+            <w:r>
+              <w:t xml:space="preserve">{{ </w:t>
+            </w:r>
+            <w:r>
+              <w:t>hotspot</w:t>
+            </w:r>
+            <w:r>
+              <w:t>_violations[1] }}</w:t>
+            </w:r>
+          </w:p>
+        </w:tc>
+      </w:tr>
+    </w:tbl>
     <w:p>
       <w:pPr>
         <w:pStyle w:val="CGBodytext"/>
@@ -4170,14 +4550,6 @@
         </w:tc>
       </w:tr>
     </w:tbl>
-    <w:p>
-      <w:pPr>
-        <w:pStyle w:val="CGBodytext"/>
-        <w:rPr>
-          <w:b/>
-        </w:rPr>
-      </w:pPr>
-    </w:p>
     <w:p>
       <w:pPr>
         <w:pStyle w:val="CGBodytext"/>
@@ -4457,6 +4829,23 @@
     </w:p>
     <w:p>
       <w:pPr>
+        <w:spacing w:before="0" w:after="0"/>
+        <w:rPr>
+          <w:rFonts w:ascii="Verdana" w:hAnsi="Verdana"/>
+          <w:b/>
+          <w:color w:val="3B3B3B" w:themeColor="background2" w:themeShade="40"/>
+          <w:lang w:val="es-ES"/>
+        </w:rPr>
+      </w:pPr>
+      <w:r>
+        <w:rPr>
+          <w:b/>
+        </w:rPr>
+        <w:br w:type="page"/>
+      </w:r>
+    </w:p>
+    <w:p>
+      <w:pPr>
         <w:pStyle w:val="CGBodytext"/>
         <w:rPr>
           <w:b/>
@@ -4466,6 +4855,7 @@
         <w:rPr>
           <w:b/>
         </w:rPr>
+        <w:lastRenderedPageBreak/>
         <w:t>Code Smell</w:t>
       </w:r>
     </w:p>
@@ -4670,7 +5060,6 @@
               <w:pStyle w:val="CGBodytext"/>
             </w:pPr>
             <w:r>
-              <w:lastRenderedPageBreak/>
               <w:t>{% endfor %}{% endfor %}Total</w:t>
             </w:r>
           </w:p>
@@ -14630,6 +15019,15 @@
 </file>
 
 <file path=customXml/item2.xml><?xml version="1.0" encoding="utf-8"?>
+<?mso-contentType ?>
+<FormTemplates xmlns="http://schemas.microsoft.com/sharepoint/v3/contenttype/forms">
+  <Display>DocumentLibraryForm</Display>
+  <Edit>DocumentLibraryForm</Edit>
+  <New>DocumentLibraryForm</New>
+</FormTemplates>
+</file>
+
+<file path=customXml/item3.xml><?xml version="1.0" encoding="utf-8"?>
 <ct:contentTypeSchema xmlns:ct="http://schemas.microsoft.com/office/2006/metadata/contentType" xmlns:ma="http://schemas.microsoft.com/office/2006/metadata/properties/metaAttributes" ct:_="" ma:_="" ma:contentTypeName="Document" ma:contentTypeID="0x01010044645AEA1AB63644B389246A8B324F8E" ma:contentTypeVersion="" ma:contentTypeDescription="Create a new document." ma:contentTypeScope="" ma:versionID="cee5b2478428e07046b1b98c6533f313">
   <xsd:schema xmlns:xsd="http://www.w3.org/2001/XMLSchema" xmlns:xs="http://www.w3.org/2001/XMLSchema" xmlns:p="http://schemas.microsoft.com/office/2006/metadata/properties" targetNamespace="http://schemas.microsoft.com/office/2006/metadata/properties" ma:root="true" ma:fieldsID="f3e687d5f98ee29b9cfcc2ff24550dc4">
     <xsd:element name="properties">
@@ -14743,23 +15141,14 @@
 </ct:contentTypeSchema>
 </file>
 
-<file path=customXml/item3.xml><?xml version="1.0" encoding="utf-8"?>
+<file path=customXml/item4.xml><?xml version="1.0" encoding="utf-8"?>
 <p:properties xmlns:p="http://schemas.microsoft.com/office/2006/metadata/properties" xmlns:xsi="http://www.w3.org/2001/XMLSchema-instance" xmlns:pc="http://schemas.microsoft.com/office/infopath/2007/PartnerControls">
   <documentManagement/>
 </p:properties>
 </file>
 
-<file path=customXml/item4.xml><?xml version="1.0" encoding="utf-8"?>
+<file path=customXml/item5.xml><?xml version="1.0" encoding="utf-8"?>
 <b:Sources xmlns:b="http://schemas.openxmlformats.org/officeDocument/2006/bibliography" xmlns="http://schemas.openxmlformats.org/officeDocument/2006/bibliography" SelectedStyle="\APA.XSL" StyleName="APA"/>
-</file>
-
-<file path=customXml/item5.xml><?xml version="1.0" encoding="utf-8"?>
-<?mso-contentType ?>
-<FormTemplates xmlns="http://schemas.microsoft.com/sharepoint/v3/contenttype/forms">
-  <Display>DocumentLibraryForm</Display>
-  <Edit>DocumentLibraryForm</Edit>
-  <New>DocumentLibraryForm</New>
-</FormTemplates>
 </file>
 
 <file path=customXml/itemProps1.xml><?xml version="1.0" encoding="utf-8"?>
@@ -14771,6 +15160,14 @@
 </file>
 
 <file path=customXml/itemProps2.xml><?xml version="1.0" encoding="utf-8"?>
+<ds:datastoreItem xmlns:ds="http://schemas.openxmlformats.org/officeDocument/2006/customXml" ds:itemID="{BF7E7F62-96EE-467B-BD6C-A92EE58FA0D3}">
+  <ds:schemaRefs>
+    <ds:schemaRef ds:uri="http://schemas.microsoft.com/sharepoint/v3/contenttype/forms"/>
+  </ds:schemaRefs>
+</ds:datastoreItem>
+</file>
+
+<file path=customXml/itemProps3.xml><?xml version="1.0" encoding="utf-8"?>
 <ds:datastoreItem xmlns:ds="http://schemas.openxmlformats.org/officeDocument/2006/customXml" ds:itemID="{30F01C79-FD25-431F-91C9-701185ABDD86}">
   <ds:schemaRefs>
     <ds:schemaRef ds:uri="http://schemas.microsoft.com/office/2006/metadata/contentType"/>
@@ -14786,7 +15183,7 @@
 </ds:datastoreItem>
 </file>
 
-<file path=customXml/itemProps3.xml><?xml version="1.0" encoding="utf-8"?>
+<file path=customXml/itemProps4.xml><?xml version="1.0" encoding="utf-8"?>
 <ds:datastoreItem xmlns:ds="http://schemas.openxmlformats.org/officeDocument/2006/customXml" ds:itemID="{69046265-1EE8-41B2-B909-B7A5A9644E92}">
   <ds:schemaRefs>
     <ds:schemaRef ds:uri="http://schemas.microsoft.com/office/2006/metadata/properties"/>
@@ -14795,18 +15192,10 @@
 </ds:datastoreItem>
 </file>
 
-<file path=customXml/itemProps4.xml><?xml version="1.0" encoding="utf-8"?>
+<file path=customXml/itemProps5.xml><?xml version="1.0" encoding="utf-8"?>
 <ds:datastoreItem xmlns:ds="http://schemas.openxmlformats.org/officeDocument/2006/customXml" ds:itemID="{56627C0C-5582-418A-A3AC-AF3FB14388B3}">
   <ds:schemaRefs>
     <ds:schemaRef ds:uri="http://schemas.openxmlformats.org/officeDocument/2006/bibliography"/>
   </ds:schemaRefs>
 </ds:datastoreItem>
-</file>
-
-<file path=customXml/itemProps5.xml><?xml version="1.0" encoding="utf-8"?>
-<ds:datastoreItem xmlns:ds="http://schemas.openxmlformats.org/officeDocument/2006/customXml" ds:itemID="{BF7E7F62-96EE-467B-BD6C-A92EE58FA0D3}">
-  <ds:schemaRefs>
-    <ds:schemaRef ds:uri="http://schemas.microsoft.com/sharepoint/v3/contenttype/forms"/>
-  </ds:schemaRefs>
-</ds:datastoreItem>
 </file>
</xml_diff>